<commit_message>
Add text to the leaflets
</commit_message>
<xml_diff>
--- a/resources/templates/owasp_cornucopia_webapp_ver_guide_bridge_qr_lang.docx
+++ b/resources/templates/owasp_cornucopia_webapp_ver_guide_bridge_qr_lang.docx
@@ -1861,13 +1861,7 @@
             </w:pPr>
             <w:r>
               <w:lastRenderedPageBreak/>
-              <w:t>A</w:t>
-            </w:r>
-            <w:r>
-              <w:t xml:space="preserve"> -</w:t>
-            </w:r>
-            <w:r>
-              <w:t xml:space="preserve"> ${Common_T01400}</w:t>
+              <w:t>A - ${Common_T01400}</w:t>
             </w:r>
           </w:p>
           <w:p>
@@ -1918,7 +1912,7 @@
                 <w:szCs w:val="20"/>
               </w:rPr>
               <w:br/>
-              <w:t>A4. ${Common_T01440}</w:t>
+              <w:t>A4. ${Common_T01431}</w:t>
             </w:r>
             <w:r>
               <w:rPr>
@@ -1928,7 +1922,17 @@
                 <w:szCs w:val="20"/>
               </w:rPr>
               <w:br/>
-              <w:t>A5. ${Common_T01450}</w:t>
+              <w:t>A5. ${Common_T01440}</w:t>
+            </w:r>
+            <w:r>
+              <w:rPr>
+                <w:b w:val="0"/>
+                <w:bCs/>
+                <w:sz w:val="20"/>
+                <w:szCs w:val="20"/>
+              </w:rPr>
+              <w:br/>
+              <w:t>A6. ${Common_T01450}</w:t>
             </w:r>
           </w:p>
           <w:p>
@@ -1936,13 +1940,7 @@
               <w:pStyle w:val="C-Head-Middle"/>
             </w:pPr>
             <w:r>
-              <w:t>B</w:t>
-            </w:r>
-            <w:r>
-              <w:t xml:space="preserve"> -</w:t>
-            </w:r>
-            <w:r>
-              <w:t xml:space="preserve"> ${Common_T01500}</w:t>
+              <w:t>B - ${Common_T01500}</w:t>
             </w:r>
           </w:p>
           <w:p>
@@ -2006,7 +2004,7 @@
                 <w:szCs w:val="20"/>
               </w:rPr>
               <w:br/>
-              <w:t>B4. ${Common_T01570}</w:t>
+              <w:t xml:space="preserve">B4. ${Common_T01570} </w:t>
             </w:r>
             <w:r>
               <w:rPr>
@@ -2015,7 +2013,23 @@
                 <w:szCs w:val="20"/>
               </w:rPr>
               <w:br/>
-              <w:t>B5. ${Common_T01580} ${Common_T01590}</w:t>
+              <w:t>B</w:t>
+            </w:r>
+            <w:r>
+              <w:rPr>
+                <w:rFonts w:ascii="Garamond" w:hAnsi="Garamond"/>
+                <w:sz w:val="20"/>
+                <w:szCs w:val="20"/>
+              </w:rPr>
+              <w:t>5</w:t>
+            </w:r>
+            <w:r>
+              <w:rPr>
+                <w:rFonts w:ascii="Garamond" w:hAnsi="Garamond"/>
+                <w:sz w:val="20"/>
+                <w:szCs w:val="20"/>
+              </w:rPr>
+              <w:t>. ${Common_T01571}</w:t>
             </w:r>
             <w:r>
               <w:rPr>
@@ -2024,7 +2038,23 @@
                 <w:szCs w:val="20"/>
               </w:rPr>
               <w:br/>
-              <w:t>B6. ${Common_T01600}</w:t>
+              <w:t>B</w:t>
+            </w:r>
+            <w:r>
+              <w:rPr>
+                <w:rFonts w:ascii="Garamond" w:hAnsi="Garamond"/>
+                <w:sz w:val="20"/>
+                <w:szCs w:val="20"/>
+              </w:rPr>
+              <w:t>6</w:t>
+            </w:r>
+            <w:r>
+              <w:rPr>
+                <w:rFonts w:ascii="Garamond" w:hAnsi="Garamond"/>
+                <w:sz w:val="20"/>
+                <w:szCs w:val="20"/>
+              </w:rPr>
+              <w:t>. ${Common_T01580} ${Common_T01590}</w:t>
             </w:r>
             <w:r>
               <w:rPr>
@@ -2033,7 +2063,48 @@
                 <w:szCs w:val="20"/>
               </w:rPr>
               <w:br/>
-              <w:t>B7. ${Common_T01610}</w:t>
+              <w:t>B</w:t>
+            </w:r>
+            <w:r>
+              <w:rPr>
+                <w:rFonts w:ascii="Garamond" w:hAnsi="Garamond"/>
+                <w:sz w:val="20"/>
+                <w:szCs w:val="20"/>
+              </w:rPr>
+              <w:t>7</w:t>
+            </w:r>
+            <w:r>
+              <w:rPr>
+                <w:rFonts w:ascii="Garamond" w:hAnsi="Garamond"/>
+                <w:sz w:val="20"/>
+                <w:szCs w:val="20"/>
+              </w:rPr>
+              <w:t>. ${Common_T01600}</w:t>
+            </w:r>
+            <w:r>
+              <w:rPr>
+                <w:rFonts w:ascii="Garamond" w:hAnsi="Garamond"/>
+                <w:sz w:val="20"/>
+                <w:szCs w:val="20"/>
+              </w:rPr>
+              <w:br/>
+              <w:t>B</w:t>
+            </w:r>
+            <w:r>
+              <w:rPr>
+                <w:rFonts w:ascii="Garamond" w:hAnsi="Garamond"/>
+                <w:sz w:val="20"/>
+                <w:szCs w:val="20"/>
+              </w:rPr>
+              <w:t>8</w:t>
+            </w:r>
+            <w:r>
+              <w:rPr>
+                <w:rFonts w:ascii="Garamond" w:hAnsi="Garamond"/>
+                <w:sz w:val="20"/>
+                <w:szCs w:val="20"/>
+              </w:rPr>
+              <w:t>. ${Common_T01610}</w:t>
             </w:r>
           </w:p>
         </w:tc>
@@ -2073,13 +2144,7 @@
               <w:pStyle w:val="C-Head-Top"/>
             </w:pPr>
             <w:r>
-              <w:t>C</w:t>
-            </w:r>
-            <w:r>
-              <w:t xml:space="preserve"> -</w:t>
-            </w:r>
-            <w:r>
-              <w:t xml:space="preserve"> ${Common_T01700}</w:t>
+              <w:t>C - ${Common_T01700}</w:t>
             </w:r>
           </w:p>
           <w:p>
@@ -2142,16 +2207,7 @@
               <w:pStyle w:val="C-Head-Middle"/>
             </w:pPr>
             <w:r>
-              <w:t>D</w:t>
-            </w:r>
-            <w:r>
-              <w:t xml:space="preserve"> -</w:t>
-            </w:r>
-            <w:r>
-              <w:t xml:space="preserve"> </w:t>
-            </w:r>
-            <w:r>
-              <w:t>${Common_T01800}</w:t>
+              <w:t>D - ${Common_T01800}</w:t>
             </w:r>
           </w:p>
           <w:p>
@@ -2170,15 +2226,7 @@
                 <w:sz w:val="20"/>
                 <w:szCs w:val="20"/>
               </w:rPr>
-              <w:t xml:space="preserve">D1. </w:t>
-            </w:r>
-            <w:r>
-              <w:rPr>
-                <w:rFonts w:ascii="Garamond" w:hAnsi="Garamond"/>
-                <w:sz w:val="20"/>
-                <w:szCs w:val="20"/>
-              </w:rPr>
-              <w:t>${Common_T01810}</w:t>
+              <w:t>D1. ${Common_T01810}</w:t>
             </w:r>
             <w:r>
               <w:rPr>
@@ -2187,22 +2235,48 @@
                 <w:szCs w:val="20"/>
               </w:rPr>
               <w:br/>
-            </w:r>
-            <w:r>
-              <w:rPr>
-                <w:rFonts w:ascii="Garamond" w:hAnsi="Garamond"/>
-                <w:sz w:val="20"/>
-                <w:szCs w:val="20"/>
-              </w:rPr>
-              <w:t xml:space="preserve">D2. </w:t>
-            </w:r>
-            <w:r>
-              <w:rPr>
-                <w:rFonts w:ascii="Garamond" w:hAnsi="Garamond"/>
-                <w:sz w:val="20"/>
-                <w:szCs w:val="20"/>
-              </w:rPr>
-              <w:t>${Common_T01820}</w:t>
+              <w:t>D</w:t>
+            </w:r>
+            <w:r>
+              <w:rPr>
+                <w:rFonts w:ascii="Garamond" w:hAnsi="Garamond"/>
+                <w:sz w:val="20"/>
+                <w:szCs w:val="20"/>
+              </w:rPr>
+              <w:t>2</w:t>
+            </w:r>
+            <w:r>
+              <w:rPr>
+                <w:rFonts w:ascii="Garamond" w:hAnsi="Garamond"/>
+                <w:sz w:val="20"/>
+                <w:szCs w:val="20"/>
+              </w:rPr>
+              <w:t>. ${Common_T01811}</w:t>
+            </w:r>
+            <w:r>
+              <w:rPr>
+                <w:rFonts w:ascii="Garamond" w:hAnsi="Garamond"/>
+                <w:sz w:val="20"/>
+                <w:szCs w:val="20"/>
+              </w:rPr>
+              <w:br/>
+              <w:t>D</w:t>
+            </w:r>
+            <w:r>
+              <w:rPr>
+                <w:rFonts w:ascii="Garamond" w:hAnsi="Garamond"/>
+                <w:sz w:val="20"/>
+                <w:szCs w:val="20"/>
+              </w:rPr>
+              <w:t>3</w:t>
+            </w:r>
+            <w:r>
+              <w:rPr>
+                <w:rFonts w:ascii="Garamond" w:hAnsi="Garamond"/>
+                <w:sz w:val="20"/>
+                <w:szCs w:val="20"/>
+              </w:rPr>
+              <w:t>. ${Common_T01820}</w:t>
             </w:r>
           </w:p>
           <w:p>
@@ -38895,31 +38969,7 @@
                 <w:sz w:val="20"/>
                 <w:szCs w:val="20"/>
               </w:rPr>
-              <w:t>25</w:t>
-            </w:r>
-            <w:r>
-              <w:rPr>
-                <w:rFonts w:ascii="Garamond" w:hAnsi="Garamond"/>
-                <w:sz w:val="20"/>
-                <w:szCs w:val="20"/>
-              </w:rPr>
-              <w:t xml:space="preserve">. </w:t>
-            </w:r>
-            <w:r>
-              <w:rPr>
-                <w:rFonts w:ascii="Garamond" w:hAnsi="Garamond"/>
-                <w:sz w:val="20"/>
-                <w:szCs w:val="20"/>
-              </w:rPr>
-              <w:t>September</w:t>
-            </w:r>
-            <w:r>
-              <w:rPr>
-                <w:rFonts w:ascii="Garamond" w:hAnsi="Garamond"/>
-                <w:sz w:val="20"/>
-                <w:szCs w:val="20"/>
-              </w:rPr>
-              <w:t xml:space="preserve"> 2025</w:t>
+              <w:t>25. September 2025</w:t>
             </w:r>
           </w:p>
         </w:tc>

</xml_diff>